<commit_message>
Atualização dos casos de uso "Manter ..."
</commit_message>
<xml_diff>
--- a/29-Mapeamento de Atores e Diagrama de Casos de Uso do Subsistema/SolutionUp_Manter Produto.docx
+++ b/29-Mapeamento de Atores e Diagrama de Casos de Uso do Subsistema/SolutionUp_Manter Produto.docx
@@ -82,7 +82,17 @@
                 <w:sz w:val="24"/>
                 <w:szCs w:val="24"/>
               </w:rPr>
-              <w:t xml:space="preserve">UC03 – </w:t>
+              <w:t>UC02</w:t>
+            </w:r>
+            <w:bookmarkStart w:id="0" w:name="_GoBack"/>
+            <w:bookmarkEnd w:id="0"/>
+            <w:r>
+              <w:rPr>
+                <w:b/>
+                <w:sz w:val="24"/>
+                <w:szCs w:val="24"/>
+              </w:rPr>
+              <w:t xml:space="preserve"> – </w:t>
             </w:r>
             <w:r>
               <w:rPr>
@@ -262,14 +272,7 @@
                 <w:sz w:val="24"/>
                 <w:szCs w:val="24"/>
               </w:rPr>
-              <w:t>Esse</w:t>
-            </w:r>
-            <w:r>
-              <w:rPr>
-                <w:sz w:val="24"/>
-                <w:szCs w:val="24"/>
-              </w:rPr>
-              <w:t xml:space="preserve"> UC tem como finalidade permitir que o funcionário possa </w:t>
+              <w:t xml:space="preserve">Esse UC tem como finalidade permitir que o funcionário possa </w:t>
             </w:r>
             <w:r>
               <w:rPr>
@@ -319,7 +322,14 @@
                 <w:sz w:val="24"/>
                 <w:szCs w:val="24"/>
               </w:rPr>
-              <w:t>-</w:t>
+              <w:t>Não h</w:t>
+            </w:r>
+            <w:r>
+              <w:rPr>
+                <w:sz w:val="24"/>
+                <w:szCs w:val="24"/>
+              </w:rPr>
+              <w:t>á</w:t>
             </w:r>
           </w:p>
         </w:tc>
@@ -388,15 +398,7 @@
                 <w:sz w:val="24"/>
                 <w:szCs w:val="24"/>
               </w:rPr>
-              <w:t>Fl</w:t>
-            </w:r>
-            <w:r>
-              <w:rPr>
-                <w:b/>
-                <w:sz w:val="24"/>
-                <w:szCs w:val="24"/>
-              </w:rPr>
-              <w:t>uxo Principal</w:t>
+              <w:t>Fluxo Principal</w:t>
             </w:r>
           </w:p>
         </w:tc>
@@ -504,7 +506,21 @@
                 <w:sz w:val="24"/>
                 <w:szCs w:val="24"/>
               </w:rPr>
-              <w:t>Carrega os nomes de produtos em tela e as opões de e alterar e excluir para cada produto, além da opção de incluir.</w:t>
+              <w:t>Carrega os nomes de p</w:t>
+            </w:r>
+            <w:r>
+              <w:rPr>
+                <w:sz w:val="24"/>
+                <w:szCs w:val="24"/>
+              </w:rPr>
+              <w:t xml:space="preserve">rodutos em tela e as opões de </w:t>
+            </w:r>
+            <w:r>
+              <w:rPr>
+                <w:sz w:val="24"/>
+                <w:szCs w:val="24"/>
+              </w:rPr>
+              <w:t>alterar e excluir para cada produto, além da opção de incluir.</w:t>
             </w:r>
           </w:p>
         </w:tc>
@@ -566,8 +582,6 @@
               </w:rPr>
               <w:t>Exibe os nomes dos produtos que atendem o filtro</w:t>
             </w:r>
-            <w:bookmarkStart w:id="0" w:name="_GoBack"/>
-            <w:bookmarkEnd w:id="0"/>
           </w:p>
         </w:tc>
       </w:tr>
@@ -713,23 +727,7 @@
                 <w:sz w:val="24"/>
                 <w:szCs w:val="24"/>
               </w:rPr>
-              <w:t xml:space="preserve">O usuário deve estar </w:t>
-            </w:r>
-            <w:proofErr w:type="spellStart"/>
-            <w:r>
-              <w:rPr>
-                <w:sz w:val="24"/>
-                <w:szCs w:val="24"/>
-              </w:rPr>
-              <w:t>logado</w:t>
-            </w:r>
-            <w:proofErr w:type="spellEnd"/>
-            <w:r>
-              <w:rPr>
-                <w:sz w:val="24"/>
-                <w:szCs w:val="24"/>
-              </w:rPr>
-              <w:t xml:space="preserve"> no sistema;</w:t>
+              <w:t>O usuário deve estar logado no sistema;</w:t>
             </w:r>
           </w:p>
         </w:tc>
@@ -939,7 +937,7 @@
                 <w:sz w:val="24"/>
                 <w:szCs w:val="24"/>
               </w:rPr>
-              <w:t xml:space="preserve"> não </w:t>
+              <w:t xml:space="preserve"> </w:t>
             </w:r>
             <w:r>
               <w:rPr>
@@ -1144,15 +1142,7 @@
                 <w:sz w:val="24"/>
                 <w:szCs w:val="24"/>
               </w:rPr>
-              <w:t>Fluxo Alternativo (FA-02</w:t>
-            </w:r>
-            <w:r>
-              <w:rPr>
-                <w:b/>
-                <w:sz w:val="24"/>
-                <w:szCs w:val="24"/>
-              </w:rPr>
-              <w:t xml:space="preserve">) </w:t>
+              <w:t xml:space="preserve">Fluxo Alternativo (FA-02) </w:t>
             </w:r>
             <w:r>
               <w:rPr>
@@ -1262,21 +1252,7 @@
                 <w:sz w:val="24"/>
                 <w:szCs w:val="24"/>
               </w:rPr>
-              <w:t xml:space="preserve">5. </w:t>
-            </w:r>
-            <w:r>
-              <w:rPr>
-                <w:sz w:val="24"/>
-                <w:szCs w:val="24"/>
-              </w:rPr>
-              <w:t>Funcionário preenche formulário</w:t>
-            </w:r>
-            <w:r>
-              <w:rPr>
-                <w:sz w:val="24"/>
-                <w:szCs w:val="24"/>
-              </w:rPr>
-              <w:t xml:space="preserve"> e confirma alteração</w:t>
+              <w:t>5. Funcionário preenche formulário e confirma alteração</w:t>
             </w:r>
           </w:p>
         </w:tc>
@@ -1389,21 +1365,7 @@
                 <w:sz w:val="24"/>
                 <w:szCs w:val="24"/>
               </w:rPr>
-              <w:t xml:space="preserve">Exibe mensagem de </w:t>
-            </w:r>
-            <w:r>
-              <w:rPr>
-                <w:sz w:val="24"/>
-                <w:szCs w:val="24"/>
-              </w:rPr>
-              <w:t>alteração</w:t>
-            </w:r>
-            <w:r>
-              <w:rPr>
-                <w:sz w:val="24"/>
-                <w:szCs w:val="24"/>
-              </w:rPr>
-              <w:t xml:space="preserve"> bem sucedida</w:t>
+              <w:t>Exibe mensagem de alteração bem sucedida</w:t>
             </w:r>
           </w:p>
         </w:tc>
@@ -1468,39 +1430,7 @@
                 <w:sz w:val="24"/>
                 <w:szCs w:val="24"/>
               </w:rPr>
-              <w:t>Fluxo Alternativo (FA-03</w:t>
-            </w:r>
-            <w:r>
-              <w:rPr>
-                <w:b/>
-                <w:sz w:val="24"/>
-                <w:szCs w:val="24"/>
-              </w:rPr>
-              <w:t xml:space="preserve">) </w:t>
-            </w:r>
-            <w:r>
-              <w:rPr>
-                <w:b/>
-                <w:sz w:val="24"/>
-                <w:szCs w:val="24"/>
-              </w:rPr>
-              <w:t>–</w:t>
-            </w:r>
-            <w:r>
-              <w:rPr>
-                <w:b/>
-                <w:sz w:val="24"/>
-                <w:szCs w:val="24"/>
-              </w:rPr>
-              <w:t xml:space="preserve"> </w:t>
-            </w:r>
-            <w:r>
-              <w:rPr>
-                <w:b/>
-                <w:sz w:val="24"/>
-                <w:szCs w:val="24"/>
-              </w:rPr>
-              <w:t>Excluir Produto</w:t>
+              <w:t>Fluxo Alternativo (FA-03) – Excluir Produto</w:t>
             </w:r>
           </w:p>
         </w:tc>
@@ -1522,28 +1452,7 @@
                 <w:sz w:val="24"/>
                 <w:szCs w:val="24"/>
               </w:rPr>
-              <w:t xml:space="preserve">3. </w:t>
-            </w:r>
-            <w:r>
-              <w:rPr>
-                <w:sz w:val="24"/>
-                <w:szCs w:val="24"/>
-              </w:rPr>
-              <w:t xml:space="preserve">Funcionário seleciona opção </w:t>
-            </w:r>
-            <w:r>
-              <w:rPr>
-                <w:sz w:val="24"/>
-                <w:szCs w:val="24"/>
-              </w:rPr>
-              <w:t>excluir</w:t>
-            </w:r>
-            <w:r>
-              <w:rPr>
-                <w:sz w:val="24"/>
-                <w:szCs w:val="24"/>
-              </w:rPr>
-              <w:t xml:space="preserve"> de um produto</w:t>
+              <w:t>3. Funcionário seleciona opção excluir de um produto</w:t>
             </w:r>
           </w:p>
         </w:tc>
@@ -3465,9 +3374,7 @@
       <w:tblStyleRowBandSize w:val="1"/>
       <w:tblStyleColBandSize w:val="1"/>
       <w:tblCellMar>
-        <w:top w:w="0" w:type="dxa"/>
         <w:left w:w="108" w:type="dxa"/>
-        <w:bottom w:w="0" w:type="dxa"/>
         <w:right w:w="108" w:type="dxa"/>
       </w:tblCellMar>
     </w:tblPr>

</xml_diff>